<commit_message>
Update E4 Fiche de presentation Site Lycée.docx
</commit_message>
<xml_diff>
--- a/assets/televerssements/E4 Fiche de presentation Site Lycée.docx
+++ b/assets/televerssements/E4 Fiche de presentation Site Lycée.docx
@@ -3656,28 +3656,81 @@
                 <w:sz w:val="20"/>
               </w:rPr>
             </w:pPr>
-            <w:r>
-              <w:rPr>
-                <w:rFonts w:ascii="Arial" w:eastAsia="Arial" w:hAnsi="Arial" w:cs="Arial"/>
-                <w:b/>
-                <w:sz w:val="20"/>
-              </w:rPr>
-              <w:t>https://github.com/Amine372/site-lyc-e.git</w:t>
-            </w:r>
+            <w:hyperlink r:id="rId7" w:history="1">
+              <w:r>
+                <w:rPr>
+                  <w:rStyle w:val="Lienhypertexte"/>
+                  <w:rFonts w:ascii="Arial" w:eastAsia="Arial" w:hAnsi="Arial" w:cs="Arial"/>
+                  <w:b/>
+                  <w:sz w:val="20"/>
+                </w:rPr>
+                <w:t>https://github.com/Amine372/site-lyc-e.git</w:t>
+              </w:r>
+            </w:hyperlink>
           </w:p>
           <w:p>
             <w:pPr>
               <w:spacing w:after="668"/>
-            </w:pPr>
-            <w:r>
-              <w:rPr>
-                <w:rFonts w:ascii="Arial" w:eastAsia="Arial" w:hAnsi="Arial" w:cs="Arial"/>
-                <w:b/>
-                <w:sz w:val="20"/>
+              <w:rPr>
+                <w:rFonts w:ascii="Arial" w:eastAsia="Arial" w:hAnsi="Arial" w:cs="Arial"/>
+                <w:b/>
+                <w:sz w:val="20"/>
+              </w:rPr>
+            </w:pPr>
+            <w:r>
+              <w:rPr>
+                <w:rFonts w:ascii="Arial" w:eastAsia="Arial" w:hAnsi="Arial" w:cs="Arial"/>
+                <w:b/>
+                <w:sz w:val="20"/>
+                <w:highlight w:val="yellow"/>
               </w:rPr>
               <w:lastRenderedPageBreak/>
-              <w:t xml:space="preserve">Accès admin (Id/MDP) : </w:t>
-            </w:r>
+              <w:t>Accès VM</w:t>
+            </w:r>
+            <w:r>
+              <w:rPr>
+                <w:rFonts w:ascii="Arial" w:eastAsia="Arial" w:hAnsi="Arial" w:cs="Arial"/>
+                <w:b/>
+                <w:sz w:val="20"/>
+              </w:rPr>
+              <w:t>(Id/MDP) </w:t>
+            </w:r>
+            <w:r>
+              <w:rPr>
+                <w:rFonts w:ascii="Arial" w:eastAsia="Arial" w:hAnsi="Arial" w:cs="Arial"/>
+                <w:b/>
+                <w:sz w:val="20"/>
+              </w:rPr>
+              <w:t>:</w:t>
+            </w:r>
+            <w:r>
+              <w:rPr>
+                <w:rFonts w:ascii="Arial" w:eastAsia="Arial" w:hAnsi="Arial" w:cs="Arial"/>
+                <w:b/>
+                <w:sz w:val="20"/>
+              </w:rPr>
+              <w:t xml:space="preserve"> </w:t>
+            </w:r>
+          </w:p>
+          <w:p>
+            <w:pPr>
+              <w:spacing w:after="668"/>
+              <w:rPr>
+                <w:rFonts w:ascii="Arial" w:eastAsia="Arial" w:hAnsi="Arial" w:cs="Arial"/>
+                <w:b/>
+                <w:sz w:val="20"/>
+              </w:rPr>
+            </w:pPr>
+            <w:r>
+              <w:rPr>
+                <w:rFonts w:ascii="Arial" w:eastAsia="Arial" w:hAnsi="Arial" w:cs="Arial"/>
+                <w:b/>
+                <w:sz w:val="20"/>
+              </w:rPr>
+              <w:t xml:space="preserve">- login : </w:t>
+            </w:r>
+            <w:bookmarkStart w:id="0" w:name="_GoBack"/>
+            <w:bookmarkEnd w:id="0"/>
             <w:proofErr w:type="spellStart"/>
             <w:r>
               <w:rPr>
@@ -3685,6 +3738,90 @@
                 <w:b/>
                 <w:sz w:val="20"/>
               </w:rPr>
+              <w:t>guo</w:t>
+            </w:r>
+            <w:proofErr w:type="spellEnd"/>
+          </w:p>
+          <w:p>
+            <w:pPr>
+              <w:pStyle w:val="Paragraphedeliste"/>
+              <w:numPr>
+                <w:ilvl w:val="0"/>
+                <w:numId w:val="1"/>
+              </w:numPr>
+              <w:spacing w:after="668"/>
+              <w:rPr>
+                <w:rFonts w:ascii="Arial" w:eastAsia="Arial" w:hAnsi="Arial" w:cs="Arial"/>
+                <w:b/>
+                <w:sz w:val="20"/>
+              </w:rPr>
+            </w:pPr>
+            <w:proofErr w:type="spellStart"/>
+            <w:r>
+              <w:rPr>
+                <w:rFonts w:ascii="Arial" w:eastAsia="Arial" w:hAnsi="Arial" w:cs="Arial"/>
+                <w:b/>
+                <w:sz w:val="20"/>
+              </w:rPr>
+              <w:t>Mdp</w:t>
+            </w:r>
+            <w:proofErr w:type="spellEnd"/>
+            <w:r>
+              <w:rPr>
+                <w:rFonts w:ascii="Arial" w:eastAsia="Arial" w:hAnsi="Arial" w:cs="Arial"/>
+                <w:b/>
+                <w:sz w:val="20"/>
+              </w:rPr>
+              <w:t xml:space="preserve"> : </w:t>
+            </w:r>
+            <w:proofErr w:type="spellStart"/>
+            <w:r>
+              <w:rPr>
+                <w:rFonts w:ascii="Arial" w:eastAsia="Arial" w:hAnsi="Arial" w:cs="Arial"/>
+                <w:b/>
+                <w:sz w:val="20"/>
+              </w:rPr>
+              <w:t>aled</w:t>
+            </w:r>
+            <w:proofErr w:type="spellEnd"/>
+          </w:p>
+          <w:p>
+            <w:pPr>
+              <w:spacing w:after="668"/>
+            </w:pPr>
+            <w:r>
+              <w:rPr>
+                <w:rFonts w:ascii="Arial" w:eastAsia="Arial" w:hAnsi="Arial" w:cs="Arial"/>
+                <w:b/>
+                <w:sz w:val="20"/>
+                <w:highlight w:val="yellow"/>
+              </w:rPr>
+              <w:t>A</w:t>
+            </w:r>
+            <w:r>
+              <w:rPr>
+                <w:rFonts w:ascii="Arial" w:eastAsia="Arial" w:hAnsi="Arial" w:cs="Arial"/>
+                <w:b/>
+                <w:sz w:val="20"/>
+                <w:highlight w:val="yellow"/>
+              </w:rPr>
+              <w:t>ccès utilisateur</w:t>
+            </w:r>
+            <w:r>
+              <w:rPr>
+                <w:rFonts w:ascii="Arial" w:eastAsia="Arial" w:hAnsi="Arial" w:cs="Arial"/>
+                <w:b/>
+                <w:sz w:val="20"/>
+              </w:rPr>
+              <w:t xml:space="preserve"> (Id/MDP) : </w:t>
+            </w:r>
+            <w:proofErr w:type="spellStart"/>
+            <w:r>
+              <w:rPr>
+                <w:rFonts w:ascii="Arial" w:eastAsia="Arial" w:hAnsi="Arial" w:cs="Arial"/>
+                <w:b/>
+                <w:sz w:val="20"/>
+              </w:rPr>
               <w:t>a@a</w:t>
             </w:r>
             <w:proofErr w:type="spellEnd"/>
@@ -3706,8 +3843,17 @@
                 <w:rFonts w:ascii="Arial" w:eastAsia="Arial" w:hAnsi="Arial" w:cs="Arial"/>
                 <w:b/>
                 <w:sz w:val="20"/>
-              </w:rPr>
-              <w:t>Accès admin (Id/MDP) : ADMIN@ADMIN/ADMIN</w:t>
+                <w:highlight w:val="yellow"/>
+              </w:rPr>
+              <w:t>Accès admin</w:t>
+            </w:r>
+            <w:r>
+              <w:rPr>
+                <w:rFonts w:ascii="Arial" w:eastAsia="Arial" w:hAnsi="Arial" w:cs="Arial"/>
+                <w:b/>
+                <w:sz w:val="20"/>
+              </w:rPr>
+              <w:t xml:space="preserve"> (Id/MDP) : ADMIN@ADMIN/ADMIN</w:t>
             </w:r>
           </w:p>
           <w:p>
@@ -3765,23 +3911,7 @@
                 <w:sz w:val="20"/>
               </w:rPr>
               <w:lastRenderedPageBreak/>
-              <w:t xml:space="preserve">Au verso de cette page, le candidat présente un </w:t>
-            </w:r>
-            <w:bookmarkStart w:id="0" w:name="_GoBack"/>
-            <w:r>
-              <w:rPr>
-                <w:rFonts w:ascii="Arial" w:eastAsia="Arial" w:hAnsi="Arial" w:cs="Arial"/>
-                <w:sz w:val="20"/>
-              </w:rPr>
-              <w:t xml:space="preserve">descriptif détaillé </w:t>
-            </w:r>
-            <w:bookmarkEnd w:id="0"/>
-            <w:r>
-              <w:rPr>
-                <w:rFonts w:ascii="Arial" w:eastAsia="Arial" w:hAnsi="Arial" w:cs="Arial"/>
-                <w:sz w:val="20"/>
-              </w:rPr>
-              <w:t>de la situation professionnelle et des productions réalisées sous forme d'un rapport d'activité permettant notamment de mettre en évidence la démarche suivie et les méthodes retenues.</w:t>
+              <w:t>Au verso de cette page, le candidat présente un descriptif détaillé de la situation professionnelle et des productions réalisées sous forme d'un rapport d'activité permettant notamment de mettre en évidence la démarche suivie et les méthodes retenues.</w:t>
             </w:r>
             <w:r>
               <w:rPr>
@@ -3929,6 +4059,126 @@
     </w:p>
   </w:footnote>
 </w:footnotes>
+</file>
+
+<file path=word/numbering.xml><?xml version="1.0" encoding="utf-8"?>
+<w:numbering xmlns:wpc="http://schemas.microsoft.com/office/word/2010/wordprocessingCanvas" xmlns:cx="http://schemas.microsoft.com/office/drawing/2014/chartex" xmlns:mc="http://schemas.openxmlformats.org/markup-compatibility/2006" xmlns:o="urn:schemas-microsoft-com:office:office" xmlns:r="http://schemas.openxmlformats.org/officeDocument/2006/relationships" xmlns:m="http://schemas.openxmlformats.org/officeDocument/2006/math" xmlns:v="urn:schemas-microsoft-com:vml" xmlns:wp14="http://schemas.microsoft.com/office/word/2010/wordprocessingDrawing" xmlns:wp="http://schemas.openxmlformats.org/drawingml/2006/wordprocessingDrawing" xmlns:w10="urn:schemas-microsoft-com:office:word" xmlns:w="http://schemas.openxmlformats.org/wordprocessingml/2006/main" xmlns:w14="http://schemas.microsoft.com/office/word/2010/wordml" xmlns:w15="http://schemas.microsoft.com/office/word/2012/wordml" xmlns:w16se="http://schemas.microsoft.com/office/word/2015/wordml/symex" xmlns:wpg="http://schemas.microsoft.com/office/word/2010/wordprocessingGroup" xmlns:wpi="http://schemas.microsoft.com/office/word/2010/wordprocessingInk" xmlns:wne="http://schemas.microsoft.com/office/word/2006/wordml" xmlns:wps="http://schemas.microsoft.com/office/word/2010/wordprocessingShape" mc:Ignorable="w14 w15 w16se wp14">
+  <w:abstractNum w:abstractNumId="0" w15:restartNumberingAfterBreak="0">
+    <w:nsid w:val="0E853732"/>
+    <w:multiLevelType w:val="hybridMultilevel"/>
+    <w:tmpl w:val="9DE4DF5A"/>
+    <w:lvl w:ilvl="0" w:tplc="98F6B600">
+      <w:numFmt w:val="bullet"/>
+      <w:lvlText w:val="-"/>
+      <w:lvlJc w:val="left"/>
+      <w:pPr>
+        <w:ind w:left="720" w:hanging="360"/>
+      </w:pPr>
+      <w:rPr>
+        <w:rFonts w:ascii="Arial" w:eastAsia="Arial" w:hAnsi="Arial" w:cs="Arial" w:hint="default"/>
+      </w:rPr>
+    </w:lvl>
+    <w:lvl w:ilvl="1" w:tplc="040C0003" w:tentative="1">
+      <w:start w:val="1"/>
+      <w:numFmt w:val="bullet"/>
+      <w:lvlText w:val="o"/>
+      <w:lvlJc w:val="left"/>
+      <w:pPr>
+        <w:ind w:left="1440" w:hanging="360"/>
+      </w:pPr>
+      <w:rPr>
+        <w:rFonts w:ascii="Courier New" w:hAnsi="Courier New" w:cs="Courier New" w:hint="default"/>
+      </w:rPr>
+    </w:lvl>
+    <w:lvl w:ilvl="2" w:tplc="040C0005" w:tentative="1">
+      <w:start w:val="1"/>
+      <w:numFmt w:val="bullet"/>
+      <w:lvlText w:val=""/>
+      <w:lvlJc w:val="left"/>
+      <w:pPr>
+        <w:ind w:left="2160" w:hanging="360"/>
+      </w:pPr>
+      <w:rPr>
+        <w:rFonts w:ascii="Wingdings" w:hAnsi="Wingdings" w:hint="default"/>
+      </w:rPr>
+    </w:lvl>
+    <w:lvl w:ilvl="3" w:tplc="040C0001" w:tentative="1">
+      <w:start w:val="1"/>
+      <w:numFmt w:val="bullet"/>
+      <w:lvlText w:val=""/>
+      <w:lvlJc w:val="left"/>
+      <w:pPr>
+        <w:ind w:left="2880" w:hanging="360"/>
+      </w:pPr>
+      <w:rPr>
+        <w:rFonts w:ascii="Symbol" w:hAnsi="Symbol" w:hint="default"/>
+      </w:rPr>
+    </w:lvl>
+    <w:lvl w:ilvl="4" w:tplc="040C0003" w:tentative="1">
+      <w:start w:val="1"/>
+      <w:numFmt w:val="bullet"/>
+      <w:lvlText w:val="o"/>
+      <w:lvlJc w:val="left"/>
+      <w:pPr>
+        <w:ind w:left="3600" w:hanging="360"/>
+      </w:pPr>
+      <w:rPr>
+        <w:rFonts w:ascii="Courier New" w:hAnsi="Courier New" w:cs="Courier New" w:hint="default"/>
+      </w:rPr>
+    </w:lvl>
+    <w:lvl w:ilvl="5" w:tplc="040C0005" w:tentative="1">
+      <w:start w:val="1"/>
+      <w:numFmt w:val="bullet"/>
+      <w:lvlText w:val=""/>
+      <w:lvlJc w:val="left"/>
+      <w:pPr>
+        <w:ind w:left="4320" w:hanging="360"/>
+      </w:pPr>
+      <w:rPr>
+        <w:rFonts w:ascii="Wingdings" w:hAnsi="Wingdings" w:hint="default"/>
+      </w:rPr>
+    </w:lvl>
+    <w:lvl w:ilvl="6" w:tplc="040C0001" w:tentative="1">
+      <w:start w:val="1"/>
+      <w:numFmt w:val="bullet"/>
+      <w:lvlText w:val=""/>
+      <w:lvlJc w:val="left"/>
+      <w:pPr>
+        <w:ind w:left="5040" w:hanging="360"/>
+      </w:pPr>
+      <w:rPr>
+        <w:rFonts w:ascii="Symbol" w:hAnsi="Symbol" w:hint="default"/>
+      </w:rPr>
+    </w:lvl>
+    <w:lvl w:ilvl="7" w:tplc="040C0003" w:tentative="1">
+      <w:start w:val="1"/>
+      <w:numFmt w:val="bullet"/>
+      <w:lvlText w:val="o"/>
+      <w:lvlJc w:val="left"/>
+      <w:pPr>
+        <w:ind w:left="5760" w:hanging="360"/>
+      </w:pPr>
+      <w:rPr>
+        <w:rFonts w:ascii="Courier New" w:hAnsi="Courier New" w:cs="Courier New" w:hint="default"/>
+      </w:rPr>
+    </w:lvl>
+    <w:lvl w:ilvl="8" w:tplc="040C0005" w:tentative="1">
+      <w:start w:val="1"/>
+      <w:numFmt w:val="bullet"/>
+      <w:lvlText w:val=""/>
+      <w:lvlJc w:val="left"/>
+      <w:pPr>
+        <w:ind w:left="6480" w:hanging="360"/>
+      </w:pPr>
+      <w:rPr>
+        <w:rFonts w:ascii="Wingdings" w:hAnsi="Wingdings" w:hint="default"/>
+      </w:rPr>
+    </w:lvl>
+  </w:abstractNum>
+  <w:num w:numId="1">
+    <w:abstractNumId w:val="0"/>
+  </w:num>
+</w:numbering>
 </file>
 
 <file path=word/styles.xml><?xml version="1.0" encoding="utf-8"?>
@@ -4415,6 +4665,28 @@
     <w:basedOn w:val="Policepardfaut"/>
     <w:rsid w:val="002256D9"/>
   </w:style>
+  <w:style w:type="character" w:styleId="Lienhypertexte">
+    <w:name w:val="Hyperlink"/>
+    <w:basedOn w:val="Policepardfaut"/>
+    <w:uiPriority w:val="99"/>
+    <w:unhideWhenUsed/>
+    <w:rsid w:val="00AB2C51"/>
+    <w:rPr>
+      <w:color w:val="0563C1" w:themeColor="hyperlink"/>
+      <w:u w:val="single"/>
+    </w:rPr>
+  </w:style>
+  <w:style w:type="paragraph" w:styleId="Paragraphedeliste">
+    <w:name w:val="List Paragraph"/>
+    <w:basedOn w:val="Normal"/>
+    <w:uiPriority w:val="34"/>
+    <w:qFormat/>
+    <w:rsid w:val="00AB2C51"/>
+    <w:pPr>
+      <w:ind w:left="720"/>
+      <w:contextualSpacing/>
+    </w:pPr>
+  </w:style>
 </w:styles>
 </file>
 

</xml_diff>